<commit_message>
Fixed up some preference stuff to work for custom modules.  Added a script to move dll files
</commit_message>
<xml_diff>
--- a/Requirements/Databases.docx
+++ b/Requirements/Databases.docx
@@ -6,25 +6,560 @@
       <w:pPr>
         <w:spacing w:after="0"/>
       </w:pPr>
-    </w:p>
-    <w:p>
-      <w:pPr>
-        <w:spacing w:after="0"/>
-      </w:pPr>
-      <w:r>
-        <w:rPr>
-          <w:noProof/>
-        </w:rPr>
+      <w:r>
+        <w:t>Databases:</w:t>
+      </w:r>
+    </w:p>
+    <w:p>
+      <w:pPr>
+        <w:spacing w:after="0"/>
+      </w:pPr>
+    </w:p>
+    <w:p>
+      <w:pPr>
+        <w:pStyle w:val="ListParagraph"/>
+        <w:numPr>
+          <w:ilvl w:val="0"/>
+          <w:numId w:val="1"/>
+        </w:numPr>
+        <w:spacing w:after="0"/>
+      </w:pPr>
+      <w:r>
+        <w:t>Configuration Database</w:t>
+      </w:r>
+      <w:r>
+        <w:t xml:space="preserve"> (Needs default values</w:t>
+      </w:r>
+      <w:r>
+        <w:t>)</w:t>
+      </w:r>
+    </w:p>
+    <w:p>
+      <w:pPr>
+        <w:pStyle w:val="ListParagraph"/>
+        <w:numPr>
+          <w:ilvl w:val="1"/>
+          <w:numId w:val="1"/>
+        </w:numPr>
+        <w:spacing w:after="0"/>
+      </w:pPr>
+      <w:r>
+        <w:t>Generic Preferences</w:t>
+      </w:r>
+      <w:r>
+        <w:t xml:space="preserve"> (expected 1 row</w:t>
+      </w:r>
+      <w:r>
+        <w:t xml:space="preserve"> per user</w:t>
+      </w:r>
+      <w:r>
+        <w:t xml:space="preserve"> – store by </w:t>
+      </w:r>
+      <w:r>
+        <w:t>id of logged in user</w:t>
+      </w:r>
+      <w:r>
+        <w:t>)</w:t>
+      </w:r>
+    </w:p>
+    <w:p>
+      <w:pPr>
+        <w:pStyle w:val="ListParagraph"/>
+        <w:numPr>
+          <w:ilvl w:val="2"/>
+          <w:numId w:val="1"/>
+        </w:numPr>
+        <w:spacing w:after="0"/>
+      </w:pPr>
+      <w:r>
+        <w:t>DllPaths (single string</w:t>
+      </w:r>
+      <w:r>
+        <w:t>,</w:t>
+      </w:r>
+      <w:r>
+        <w:t xml:space="preserve"> semicolon separated)</w:t>
+      </w:r>
+    </w:p>
+    <w:p>
+      <w:pPr>
+        <w:pStyle w:val="ListParagraph"/>
+        <w:numPr>
+          <w:ilvl w:val="2"/>
+          <w:numId w:val="1"/>
+        </w:numPr>
+        <w:spacing w:after="0"/>
+      </w:pPr>
+      <w:r>
+        <w:t>Cache Messages (bool)</w:t>
+      </w:r>
+    </w:p>
+    <w:p>
+      <w:pPr>
+        <w:pStyle w:val="ListParagraph"/>
+        <w:numPr>
+          <w:ilvl w:val="1"/>
+          <w:numId w:val="1"/>
+        </w:numPr>
+        <w:spacing w:after="0"/>
+      </w:pPr>
+      <w:r>
+        <w:t xml:space="preserve">Module Preferences (expected 1 row per user – store by </w:t>
+      </w:r>
+      <w:r>
+        <w:t>id of logged in user</w:t>
+      </w:r>
+      <w:r>
+        <w:t>)</w:t>
+      </w:r>
+    </w:p>
+    <w:p>
+      <w:pPr>
+        <w:pStyle w:val="ListParagraph"/>
+        <w:numPr>
+          <w:ilvl w:val="2"/>
+          <w:numId w:val="1"/>
+        </w:numPr>
+        <w:spacing w:after="0"/>
+      </w:pPr>
+      <w:r>
+        <w:t>Name of Widgets = Column Names</w:t>
+      </w:r>
+    </w:p>
+    <w:p>
+      <w:pPr>
+        <w:pStyle w:val="ListParagraph"/>
+        <w:numPr>
+          <w:ilvl w:val="3"/>
+          <w:numId w:val="1"/>
+        </w:numPr>
+        <w:spacing w:after="0"/>
+      </w:pPr>
+      <w:r>
+        <w:t>If Checkbox: checked status == value</w:t>
+      </w:r>
+    </w:p>
+    <w:p>
+      <w:pPr>
+        <w:pStyle w:val="ListParagraph"/>
+        <w:numPr>
+          <w:ilvl w:val="3"/>
+          <w:numId w:val="1"/>
+        </w:numPr>
+        <w:spacing w:after="0"/>
+      </w:pPr>
+      <w:r>
+        <w:t>If other: text == value</w:t>
+      </w:r>
+    </w:p>
+    <w:p>
+      <w:pPr>
+        <w:pStyle w:val="ListParagraph"/>
+        <w:numPr>
+          <w:ilvl w:val="0"/>
+          <w:numId w:val="1"/>
+        </w:numPr>
+        <w:spacing w:after="0"/>
+      </w:pPr>
+      <w:r>
+        <w:t>Cached Messages Database</w:t>
+      </w:r>
+      <w:r>
+        <w:t xml:space="preserve"> (1 DB per user</w:t>
+      </w:r>
+      <w:r>
+        <w:t xml:space="preserve"> – consider password protecting</w:t>
+      </w:r>
+      <w:r>
+        <w:t>)</w:t>
+      </w:r>
+    </w:p>
+    <w:p>
+      <w:pPr>
+        <w:pStyle w:val="ListParagraph"/>
+        <w:numPr>
+          <w:ilvl w:val="1"/>
+          <w:numId w:val="1"/>
+        </w:numPr>
+        <w:spacing w:after="0"/>
+      </w:pPr>
+      <w:r>
+        <w:t>1 Table per conversation (conversation ID)</w:t>
+      </w:r>
+    </w:p>
+    <w:p>
+      <w:pPr>
+        <w:pStyle w:val="ListParagraph"/>
+        <w:numPr>
+          <w:ilvl w:val="2"/>
+          <w:numId w:val="1"/>
+        </w:numPr>
+        <w:spacing w:after="0"/>
+      </w:pPr>
+      <w:r>
+        <w:t>Sender (</w:t>
+      </w:r>
+      <w:r>
+        <w:t>User</w:t>
+      </w:r>
+      <w:r>
+        <w:t xml:space="preserve"> key)</w:t>
+      </w:r>
+    </w:p>
+    <w:p>
+      <w:pPr>
+        <w:pStyle w:val="ListParagraph"/>
+        <w:numPr>
+          <w:ilvl w:val="2"/>
+          <w:numId w:val="1"/>
+        </w:numPr>
+        <w:spacing w:after="0"/>
+      </w:pPr>
+      <w:r>
+        <w:t>User</w:t>
+      </w:r>
+      <w:bookmarkStart w:id="0" w:name="_GoBack"/>
+      <w:bookmarkEnd w:id="0"/>
+    </w:p>
+    <w:p>
+      <w:pPr>
+        <w:pStyle w:val="ListParagraph"/>
+        <w:numPr>
+          <w:ilvl w:val="2"/>
+          <w:numId w:val="1"/>
+        </w:numPr>
+        <w:spacing w:after="0"/>
+      </w:pPr>
+      <w:r>
+        <w:t>Date sent</w:t>
+      </w:r>
+    </w:p>
+    <w:p>
+      <w:pPr>
+        <w:pStyle w:val="ListParagraph"/>
+        <w:numPr>
+          <w:ilvl w:val="2"/>
+          <w:numId w:val="1"/>
+        </w:numPr>
+        <w:spacing w:after="0"/>
+      </w:pPr>
+      <w:r>
+        <w:t>Message content</w:t>
+      </w:r>
+      <w:r>
+        <w:t xml:space="preserve"> (can be null in the case of a file/gif/image</w:t>
+      </w:r>
+      <w:r>
+        <w:t>)</w:t>
+      </w:r>
+    </w:p>
+    <w:p>
+      <w:pPr>
+        <w:pStyle w:val="ListParagraph"/>
+        <w:numPr>
+          <w:ilvl w:val="1"/>
+          <w:numId w:val="1"/>
+        </w:numPr>
+        <w:spacing w:after="0"/>
+      </w:pPr>
+      <w:r>
+        <w:t>User List</w:t>
+      </w:r>
+    </w:p>
+    <w:p>
+      <w:pPr>
+        <w:pStyle w:val="ListParagraph"/>
+        <w:numPr>
+          <w:ilvl w:val="2"/>
+          <w:numId w:val="1"/>
+        </w:numPr>
+        <w:spacing w:after="0"/>
+      </w:pPr>
+      <w:r>
+        <w:t>Id</w:t>
+      </w:r>
+    </w:p>
+    <w:p>
+      <w:pPr>
+        <w:pStyle w:val="ListParagraph"/>
+        <w:numPr>
+          <w:ilvl w:val="2"/>
+          <w:numId w:val="1"/>
+        </w:numPr>
+        <w:spacing w:after="0"/>
+      </w:pPr>
+      <w:r>
+        <w:t>Name</w:t>
+      </w:r>
+    </w:p>
+    <w:p>
+      <w:pPr>
+        <w:pStyle w:val="ListParagraph"/>
+        <w:numPr>
+          <w:ilvl w:val="1"/>
+          <w:numId w:val="1"/>
+        </w:numPr>
+        <w:spacing w:after="0"/>
+      </w:pPr>
+      <w:r>
+        <w:t>Link List</w:t>
+      </w:r>
+    </w:p>
+    <w:p>
+      <w:pPr>
+        <w:pStyle w:val="ListParagraph"/>
+        <w:numPr>
+          <w:ilvl w:val="2"/>
+          <w:numId w:val="1"/>
+        </w:numPr>
+        <w:spacing w:after="0"/>
+      </w:pPr>
+      <w:r>
+        <w:t>Conversation ID</w:t>
+      </w:r>
+    </w:p>
+    <w:p>
+      <w:pPr>
+        <w:pStyle w:val="ListParagraph"/>
+        <w:numPr>
+          <w:ilvl w:val="2"/>
+          <w:numId w:val="1"/>
+        </w:numPr>
+        <w:spacing w:after="0"/>
+      </w:pPr>
+      <w:r>
+        <w:t>Message ID (last message that is covered before the link)</w:t>
+      </w:r>
+    </w:p>
+    <w:p>
+      <w:pPr>
+        <w:pStyle w:val="ListParagraph"/>
+        <w:numPr>
+          <w:ilvl w:val="2"/>
+          <w:numId w:val="1"/>
+        </w:numPr>
+        <w:spacing w:after="0"/>
+      </w:pPr>
+      <w:r>
+        <w:t>Next URL</w:t>
+      </w:r>
+      <w:r>
+        <w:br/>
+      </w:r>
+    </w:p>
+    <w:p>
+      <w:pPr>
+        <w:pStyle w:val="ListParagraph"/>
+        <w:numPr>
+          <w:ilvl w:val="0"/>
+          <w:numId w:val="1"/>
+        </w:numPr>
+        <w:spacing w:after="0"/>
+      </w:pPr>
+      <w:r>
+        <w:t>Module</w:t>
+      </w:r>
+      <w:r>
+        <w:t>-Specific</w:t>
+      </w:r>
+      <w:r>
+        <w:t xml:space="preserve"> Database</w:t>
+      </w:r>
+      <w:r>
+        <w:t>s</w:t>
+      </w:r>
+      <w:r>
+        <w:t xml:space="preserve"> (Completely independent</w:t>
+      </w:r>
+      <w:r>
+        <w:t xml:space="preserve"> of main application</w:t>
+      </w:r>
+      <w:r>
+        <w:t>)</w:t>
+      </w:r>
+    </w:p>
+    <w:p>
+      <w:pPr>
+        <w:spacing w:after="0"/>
+      </w:pPr>
+    </w:p>
+    <w:p>
+      <w:pPr>
+        <w:spacing w:after="0"/>
+      </w:pPr>
+    </w:p>
+    <w:p>
+      <w:pPr>
+        <w:spacing w:after="0"/>
+      </w:pPr>
+    </w:p>
+    <w:p>
+      <w:pPr>
+        <w:spacing w:after="0"/>
+      </w:pPr>
+    </w:p>
+    <w:p>
+      <w:pPr>
+        <w:spacing w:after="0"/>
+      </w:pPr>
+      <w:r>
         <mc:AlternateContent>
           <mc:Choice Requires="wps">
             <w:drawing>
-              <wp:anchor distT="0" distB="0" distL="114300" distR="114300" simplePos="0" relativeHeight="251659264" behindDoc="0" locked="0" layoutInCell="1" allowOverlap="1">
+              <wp:anchor distT="0" distB="0" distL="114300" distR="114300" simplePos="0" relativeHeight="251661312" behindDoc="0" locked="0" layoutInCell="1" allowOverlap="1" wp14:anchorId="111B5FE6" wp14:editId="623AC628">
+                <wp:simplePos x="0" y="0"/>
+                <wp:positionH relativeFrom="margin">
+                  <wp:posOffset>4767580</wp:posOffset>
+                </wp:positionH>
+                <wp:positionV relativeFrom="paragraph">
+                  <wp:posOffset>478155</wp:posOffset>
+                </wp:positionV>
+                <wp:extent cx="790575" cy="914400"/>
+                <wp:effectExtent l="0" t="0" r="28575" b="19050"/>
+                <wp:wrapNone/>
+                <wp:docPr id="3" name="Cylinder 3"/>
+                <wp:cNvGraphicFramePr/>
+                <a:graphic xmlns:a="http://schemas.openxmlformats.org/drawingml/2006/main">
+                  <a:graphicData uri="http://schemas.microsoft.com/office/word/2010/wordprocessingShape">
+                    <wps:wsp>
+                      <wps:cNvSpPr/>
+                      <wps:spPr>
+                        <a:xfrm>
+                          <a:off x="0" y="0"/>
+                          <a:ext cx="790575" cy="914400"/>
+                        </a:xfrm>
+                        <a:prstGeom prst="can">
+                          <a:avLst/>
+                        </a:prstGeom>
+                      </wps:spPr>
+                      <wps:style>
+                        <a:lnRef idx="2">
+                          <a:schemeClr val="accent1">
+                            <a:shade val="50000"/>
+                          </a:schemeClr>
+                        </a:lnRef>
+                        <a:fillRef idx="1">
+                          <a:schemeClr val="accent1"/>
+                        </a:fillRef>
+                        <a:effectRef idx="0">
+                          <a:schemeClr val="accent1"/>
+                        </a:effectRef>
+                        <a:fontRef idx="minor">
+                          <a:schemeClr val="lt1"/>
+                        </a:fontRef>
+                      </wps:style>
+                      <wps:bodyPr rot="0" spcFirstLastPara="0" vertOverflow="overflow" horzOverflow="overflow" vert="horz" wrap="square" lIns="91440" tIns="45720" rIns="91440" bIns="45720" numCol="1" spcCol="0" rtlCol="0" fromWordArt="0" anchor="ctr" anchorCtr="0" forceAA="0" compatLnSpc="1">
+                        <a:prstTxWarp prst="textNoShape">
+                          <a:avLst/>
+                        </a:prstTxWarp>
+                        <a:noAutofit/>
+                      </wps:bodyPr>
+                    </wps:wsp>
+                  </a:graphicData>
+                </a:graphic>
+              </wp:anchor>
+            </w:drawing>
+          </mc:Choice>
+          <mc:Fallback>
+            <w:pict>
+              <v:shapetype w14:anchorId="7BF2C502" id="_x0000_t22" coordsize="21600,21600" o:spt="22" adj="5400" path="m10800,qx0@1l0@2qy10800,21600,21600@2l21600@1qy10800,xem0@1qy10800@0,21600@1nfe">
+                <v:formulas>
+                  <v:f eqn="val #0"/>
+                  <v:f eqn="prod #0 1 2"/>
+                  <v:f eqn="sum height 0 @1"/>
+                </v:formulas>
+                <v:path o:extrusionok="f" gradientshapeok="t" o:connecttype="custom" o:connectlocs="10800,@0;10800,0;0,10800;10800,21600;21600,10800" o:connectangles="270,270,180,90,0" textboxrect="0,@0,21600,@2"/>
+                <v:handles>
+                  <v:h position="center,#0" yrange="0,10800"/>
+                </v:handles>
+                <o:complex v:ext="view"/>
+              </v:shapetype>
+              <v:shape id="Cylinder 3" o:spid="_x0000_s1026" type="#_x0000_t22" style="position:absolute;margin-left:375.4pt;margin-top:37.65pt;width:62.25pt;height:1in;z-index:251661312;visibility:visible;mso-wrap-style:square;mso-wrap-distance-left:9pt;mso-wrap-distance-top:0;mso-wrap-distance-right:9pt;mso-wrap-distance-bottom:0;mso-position-horizontal:absolute;mso-position-horizontal-relative:margin;mso-position-vertical:absolute;mso-position-vertical-relative:text;v-text-anchor:middle" o:gfxdata="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" adj="4669" fillcolor="#5b9bd5 [3204]" strokecolor="#1f4d78 [1604]" strokeweight="1pt">
+                <v:stroke joinstyle="miter"/>
+                <w10:wrap anchorx="margin"/>
+              </v:shape>
+            </w:pict>
+          </mc:Fallback>
+        </mc:AlternateContent>
+      </w:r>
+      <w:r>
+        <mc:AlternateContent>
+          <mc:Choice Requires="wps">
+            <w:drawing>
+              <wp:anchor distT="0" distB="0" distL="114300" distR="114300" simplePos="0" relativeHeight="251660288" behindDoc="0" locked="0" layoutInCell="1" allowOverlap="1" wp14:anchorId="6CC30E27" wp14:editId="1202EEAC">
                 <wp:simplePos x="0" y="0"/>
                 <wp:positionH relativeFrom="column">
-                  <wp:posOffset>914400</wp:posOffset>
+                  <wp:posOffset>2767330</wp:posOffset>
                 </wp:positionH>
                 <wp:positionV relativeFrom="paragraph">
-                  <wp:posOffset>27940</wp:posOffset>
+                  <wp:posOffset>506730</wp:posOffset>
+                </wp:positionV>
+                <wp:extent cx="790575" cy="914400"/>
+                <wp:effectExtent l="0" t="0" r="28575" b="19050"/>
+                <wp:wrapNone/>
+                <wp:docPr id="2" name="Cylinder 2"/>
+                <wp:cNvGraphicFramePr/>
+                <a:graphic xmlns:a="http://schemas.openxmlformats.org/drawingml/2006/main">
+                  <a:graphicData uri="http://schemas.microsoft.com/office/word/2010/wordprocessingShape">
+                    <wps:wsp>
+                      <wps:cNvSpPr/>
+                      <wps:spPr>
+                        <a:xfrm>
+                          <a:off x="0" y="0"/>
+                          <a:ext cx="790575" cy="914400"/>
+                        </a:xfrm>
+                        <a:prstGeom prst="can">
+                          <a:avLst/>
+                        </a:prstGeom>
+                      </wps:spPr>
+                      <wps:style>
+                        <a:lnRef idx="2">
+                          <a:schemeClr val="accent1">
+                            <a:shade val="50000"/>
+                          </a:schemeClr>
+                        </a:lnRef>
+                        <a:fillRef idx="1">
+                          <a:schemeClr val="accent1"/>
+                        </a:fillRef>
+                        <a:effectRef idx="0">
+                          <a:schemeClr val="accent1"/>
+                        </a:effectRef>
+                        <a:fontRef idx="minor">
+                          <a:schemeClr val="lt1"/>
+                        </a:fontRef>
+                      </wps:style>
+                      <wps:bodyPr rot="0" spcFirstLastPara="0" vertOverflow="overflow" horzOverflow="overflow" vert="horz" wrap="square" lIns="91440" tIns="45720" rIns="91440" bIns="45720" numCol="1" spcCol="0" rtlCol="0" fromWordArt="0" anchor="ctr" anchorCtr="0" forceAA="0" compatLnSpc="1">
+                        <a:prstTxWarp prst="textNoShape">
+                          <a:avLst/>
+                        </a:prstTxWarp>
+                        <a:noAutofit/>
+                      </wps:bodyPr>
+                    </wps:wsp>
+                  </a:graphicData>
+                </a:graphic>
+              </wp:anchor>
+            </w:drawing>
+          </mc:Choice>
+          <mc:Fallback>
+            <w:pict>
+              <v:shape w14:anchorId="145BC6A7" id="Cylinder 2" o:spid="_x0000_s1026" type="#_x0000_t22" style="position:absolute;margin-left:217.9pt;margin-top:39.9pt;width:62.25pt;height:1in;z-index:251660288;visibility:visible;mso-wrap-style:square;mso-wrap-distance-left:9pt;mso-wrap-distance-top:0;mso-wrap-distance-right:9pt;mso-wrap-distance-bottom:0;mso-position-horizontal:absolute;mso-position-horizontal-relative:text;mso-position-vertical:absolute;mso-position-vertical-relative:text;v-text-anchor:middle" o:gfxdata="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" adj="4669" fillcolor="#5b9bd5 [3204]" strokecolor="#1f4d78 [1604]" strokeweight="1pt">
+                <v:stroke joinstyle="miter"/>
+              </v:shape>
+            </w:pict>
+          </mc:Fallback>
+        </mc:AlternateContent>
+      </w:r>
+      <w:r>
+        <mc:AlternateContent>
+          <mc:Choice Requires="wps">
+            <w:drawing>
+              <wp:anchor distT="0" distB="0" distL="114300" distR="114300" simplePos="0" relativeHeight="251659264" behindDoc="0" locked="0" layoutInCell="1" allowOverlap="1" wp14:anchorId="3FF8BBBE" wp14:editId="44473C8B">
+                <wp:simplePos x="0" y="0"/>
+                <wp:positionH relativeFrom="column">
+                  <wp:posOffset>871870</wp:posOffset>
+                </wp:positionH>
+                <wp:positionV relativeFrom="paragraph">
+                  <wp:posOffset>497515</wp:posOffset>
                 </wp:positionV>
                 <wp:extent cx="790575" cy="914400"/>
                 <wp:effectExtent l="0" t="0" r="28575" b="19050"/>
@@ -74,552 +609,12 @@
           </mc:Choice>
           <mc:Fallback>
             <w:pict>
-              <v:shapetype w14:anchorId="7049FE0E" id="_x0000_t22" coordsize="21600,21600" o:spt="22" adj="5400" path="m10800,qx0@1l0@2qy10800,21600,21600@2l21600@1qy10800,xem0@1qy10800@0,21600@1nfe">
-                <v:formulas>
-                  <v:f eqn="val #0"/>
-                  <v:f eqn="prod #0 1 2"/>
-                  <v:f eqn="sum height 0 @1"/>
-                </v:formulas>
-                <v:path o:extrusionok="f" gradientshapeok="t" o:connecttype="custom" o:connectlocs="10800,@0;10800,0;0,10800;10800,21600;21600,10800" o:connectangles="270,270,180,90,0" textboxrect="0,@0,21600,@2"/>
-                <v:handles>
-                  <v:h position="center,#0" yrange="0,10800"/>
-                </v:handles>
-                <o:complex v:ext="view"/>
-              </v:shapetype>
-              <v:shape id="Cylinder 1" o:spid="_x0000_s1026" type="#_x0000_t22" style="position:absolute;margin-left:1in;margin-top:2.2pt;width:62.25pt;height:1in;z-index:251659264;visibility:visible;mso-wrap-style:square;mso-wrap-distance-left:9pt;mso-wrap-distance-top:0;mso-wrap-distance-right:9pt;mso-wrap-distance-bottom:0;mso-position-horizontal:absolute;mso-position-horizontal-relative:text;mso-position-vertical:absolute;mso-position-vertical-relative:text;v-text-anchor:middle" o:gfxdata="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" adj="4669" fillcolor="#5b9bd5 [3204]" strokecolor="#1f4d78 [1604]" strokeweight="1pt">
+              <v:shape w14:anchorId="386AA5FB" id="Cylinder 1" o:spid="_x0000_s1026" type="#_x0000_t22" style="position:absolute;margin-left:68.65pt;margin-top:39.15pt;width:62.25pt;height:1in;z-index:251659264;visibility:visible;mso-wrap-style:square;mso-wrap-distance-left:9pt;mso-wrap-distance-top:0;mso-wrap-distance-right:9pt;mso-wrap-distance-bottom:0;mso-position-horizontal:absolute;mso-position-horizontal-relative:text;mso-position-vertical:absolute;mso-position-vertical-relative:text;v-text-anchor:middle" o:gfxdata="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" adj="4669" fillcolor="#5b9bd5 [3204]" strokecolor="#1f4d78 [1604]" strokeweight="1pt">
                 <v:stroke joinstyle="miter"/>
               </v:shape>
             </w:pict>
           </mc:Fallback>
         </mc:AlternateContent>
-      </w:r>
-      <w:r>
-        <w:rPr>
-          <w:noProof/>
-        </w:rPr>
-        <mc:AlternateContent>
-          <mc:Choice Requires="wps">
-            <w:drawing>
-              <wp:anchor distT="0" distB="0" distL="114300" distR="114300" simplePos="0" relativeHeight="251661312" behindDoc="0" locked="0" layoutInCell="1" allowOverlap="1" wp14:anchorId="271B0F73" wp14:editId="542C889E">
-                <wp:simplePos x="0" y="0"/>
-                <wp:positionH relativeFrom="column">
-                  <wp:posOffset>2809875</wp:posOffset>
-                </wp:positionH>
-                <wp:positionV relativeFrom="paragraph">
-                  <wp:posOffset>37465</wp:posOffset>
-                </wp:positionV>
-                <wp:extent cx="790575" cy="914400"/>
-                <wp:effectExtent l="0" t="0" r="28575" b="19050"/>
-                <wp:wrapNone/>
-                <wp:docPr id="2" name="Cylinder 2"/>
-                <wp:cNvGraphicFramePr/>
-                <a:graphic xmlns:a="http://schemas.openxmlformats.org/drawingml/2006/main">
-                  <a:graphicData uri="http://schemas.microsoft.com/office/word/2010/wordprocessingShape">
-                    <wps:wsp>
-                      <wps:cNvSpPr/>
-                      <wps:spPr>
-                        <a:xfrm>
-                          <a:off x="0" y="0"/>
-                          <a:ext cx="790575" cy="914400"/>
-                        </a:xfrm>
-                        <a:prstGeom prst="can">
-                          <a:avLst/>
-                        </a:prstGeom>
-                      </wps:spPr>
-                      <wps:style>
-                        <a:lnRef idx="2">
-                          <a:schemeClr val="accent1">
-                            <a:shade val="50000"/>
-                          </a:schemeClr>
-                        </a:lnRef>
-                        <a:fillRef idx="1">
-                          <a:schemeClr val="accent1"/>
-                        </a:fillRef>
-                        <a:effectRef idx="0">
-                          <a:schemeClr val="accent1"/>
-                        </a:effectRef>
-                        <a:fontRef idx="minor">
-                          <a:schemeClr val="lt1"/>
-                        </a:fontRef>
-                      </wps:style>
-                      <wps:bodyPr rot="0" spcFirstLastPara="0" vertOverflow="overflow" horzOverflow="overflow" vert="horz" wrap="square" lIns="91440" tIns="45720" rIns="91440" bIns="45720" numCol="1" spcCol="0" rtlCol="0" fromWordArt="0" anchor="ctr" anchorCtr="0" forceAA="0" compatLnSpc="1">
-                        <a:prstTxWarp prst="textNoShape">
-                          <a:avLst/>
-                        </a:prstTxWarp>
-                        <a:noAutofit/>
-                      </wps:bodyPr>
-                    </wps:wsp>
-                  </a:graphicData>
-                </a:graphic>
-              </wp:anchor>
-            </w:drawing>
-          </mc:Choice>
-          <mc:Fallback>
-            <w:pict>
-              <v:shape w14:anchorId="7DB7AFA2" id="Cylinder 2" o:spid="_x0000_s1026" type="#_x0000_t22" style="position:absolute;margin-left:221.25pt;margin-top:2.95pt;width:62.25pt;height:1in;z-index:251661312;visibility:visible;mso-wrap-style:square;mso-wrap-distance-left:9pt;mso-wrap-distance-top:0;mso-wrap-distance-right:9pt;mso-wrap-distance-bottom:0;mso-position-horizontal:absolute;mso-position-horizontal-relative:text;mso-position-vertical:absolute;mso-position-vertical-relative:text;v-text-anchor:middle" o:gfxdata="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" adj="4669" fillcolor="#5b9bd5 [3204]" strokecolor="#1f4d78 [1604]" strokeweight="1pt">
-                <v:stroke joinstyle="miter"/>
-              </v:shape>
-            </w:pict>
-          </mc:Fallback>
-        </mc:AlternateContent>
-      </w:r>
-      <w:r>
-        <w:rPr>
-          <w:noProof/>
-        </w:rPr>
-        <mc:AlternateContent>
-          <mc:Choice Requires="wps">
-            <w:drawing>
-              <wp:anchor distT="0" distB="0" distL="114300" distR="114300" simplePos="0" relativeHeight="251663360" behindDoc="0" locked="0" layoutInCell="1" allowOverlap="1" wp14:anchorId="271B0F73" wp14:editId="542C889E">
-                <wp:simplePos x="0" y="0"/>
-                <wp:positionH relativeFrom="margin">
-                  <wp:posOffset>4810125</wp:posOffset>
-                </wp:positionH>
-                <wp:positionV relativeFrom="paragraph">
-                  <wp:posOffset>8890</wp:posOffset>
-                </wp:positionV>
-                <wp:extent cx="790575" cy="914400"/>
-                <wp:effectExtent l="0" t="0" r="28575" b="19050"/>
-                <wp:wrapNone/>
-                <wp:docPr id="3" name="Cylinder 3"/>
-                <wp:cNvGraphicFramePr/>
-                <a:graphic xmlns:a="http://schemas.openxmlformats.org/drawingml/2006/main">
-                  <a:graphicData uri="http://schemas.microsoft.com/office/word/2010/wordprocessingShape">
-                    <wps:wsp>
-                      <wps:cNvSpPr/>
-                      <wps:spPr>
-                        <a:xfrm>
-                          <a:off x="0" y="0"/>
-                          <a:ext cx="790575" cy="914400"/>
-                        </a:xfrm>
-                        <a:prstGeom prst="can">
-                          <a:avLst/>
-                        </a:prstGeom>
-                      </wps:spPr>
-                      <wps:style>
-                        <a:lnRef idx="2">
-                          <a:schemeClr val="accent1">
-                            <a:shade val="50000"/>
-                          </a:schemeClr>
-                        </a:lnRef>
-                        <a:fillRef idx="1">
-                          <a:schemeClr val="accent1"/>
-                        </a:fillRef>
-                        <a:effectRef idx="0">
-                          <a:schemeClr val="accent1"/>
-                        </a:effectRef>
-                        <a:fontRef idx="minor">
-                          <a:schemeClr val="lt1"/>
-                        </a:fontRef>
-                      </wps:style>
-                      <wps:bodyPr rot="0" spcFirstLastPara="0" vertOverflow="overflow" horzOverflow="overflow" vert="horz" wrap="square" lIns="91440" tIns="45720" rIns="91440" bIns="45720" numCol="1" spcCol="0" rtlCol="0" fromWordArt="0" anchor="ctr" anchorCtr="0" forceAA="0" compatLnSpc="1">
-                        <a:prstTxWarp prst="textNoShape">
-                          <a:avLst/>
-                        </a:prstTxWarp>
-                        <a:noAutofit/>
-                      </wps:bodyPr>
-                    </wps:wsp>
-                  </a:graphicData>
-                </a:graphic>
-              </wp:anchor>
-            </w:drawing>
-          </mc:Choice>
-          <mc:Fallback>
-            <w:pict>
-              <v:shape w14:anchorId="58C0FDCA" id="Cylinder 3" o:spid="_x0000_s1026" type="#_x0000_t22" style="position:absolute;margin-left:378.75pt;margin-top:.7pt;width:62.25pt;height:1in;z-index:251663360;visibility:visible;mso-wrap-style:square;mso-wrap-distance-left:9pt;mso-wrap-distance-top:0;mso-wrap-distance-right:9pt;mso-wrap-distance-bottom:0;mso-position-horizontal:absolute;mso-position-horizontal-relative:margin;mso-position-vertical:absolute;mso-position-vertical-relative:text;v-text-anchor:middle" o:gfxdata="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" adj="4669" fillcolor="#5b9bd5 [3204]" strokecolor="#1f4d78 [1604]" strokeweight="1pt">
-                <v:stroke joinstyle="miter"/>
-                <w10:wrap anchorx="margin"/>
-              </v:shape>
-            </w:pict>
-          </mc:Fallback>
-        </mc:AlternateContent>
-      </w:r>
-    </w:p>
-    <w:p>
-      <w:pPr>
-        <w:spacing w:after="0"/>
-      </w:pPr>
-    </w:p>
-    <w:p>
-      <w:pPr>
-        <w:spacing w:after="0"/>
-      </w:pPr>
-    </w:p>
-    <w:p>
-      <w:pPr>
-        <w:spacing w:after="0"/>
-      </w:pPr>
-    </w:p>
-    <w:p>
-      <w:pPr>
-        <w:spacing w:after="0"/>
-      </w:pPr>
-    </w:p>
-    <w:p>
-      <w:pPr>
-        <w:spacing w:after="0"/>
-      </w:pPr>
-    </w:p>
-    <w:p>
-      <w:pPr>
-        <w:spacing w:after="0"/>
-      </w:pPr>
-    </w:p>
-    <w:p>
-      <w:pPr>
-        <w:spacing w:after="0"/>
-      </w:pPr>
-    </w:p>
-    <w:p>
-      <w:pPr>
-        <w:spacing w:after="0"/>
-      </w:pPr>
-    </w:p>
-    <w:p>
-      <w:pPr>
-        <w:spacing w:after="0"/>
-      </w:pPr>
-    </w:p>
-    <w:p>
-      <w:pPr>
-        <w:spacing w:after="0"/>
-      </w:pPr>
-    </w:p>
-    <w:p>
-      <w:pPr>
-        <w:spacing w:after="0"/>
-      </w:pPr>
-    </w:p>
-    <w:p>
-      <w:pPr>
-        <w:spacing w:after="0"/>
-      </w:pPr>
-    </w:p>
-    <w:p>
-      <w:pPr>
-        <w:spacing w:after="0"/>
-      </w:pPr>
-    </w:p>
-    <w:p>
-      <w:pPr>
-        <w:spacing w:after="0"/>
-      </w:pPr>
-    </w:p>
-    <w:p>
-      <w:pPr>
-        <w:spacing w:after="0"/>
-      </w:pPr>
-      <w:r>
-        <w:br w:type="page"/>
-      </w:r>
-    </w:p>
-    <w:p>
-      <w:pPr>
-        <w:spacing w:after="0"/>
-      </w:pPr>
-      <w:r>
-        <w:lastRenderedPageBreak/>
-        <w:t>Databases:</w:t>
-      </w:r>
-    </w:p>
-    <w:p>
-      <w:pPr>
-        <w:spacing w:after="0"/>
-      </w:pPr>
-    </w:p>
-    <w:p>
-      <w:pPr>
-        <w:pStyle w:val="ListParagraph"/>
-        <w:numPr>
-          <w:ilvl w:val="0"/>
-          <w:numId w:val="1"/>
-        </w:numPr>
-        <w:spacing w:after="0"/>
-      </w:pPr>
-      <w:r>
-        <w:t>Configuration Database</w:t>
-      </w:r>
-    </w:p>
-    <w:p>
-      <w:pPr>
-        <w:pStyle w:val="ListParagraph"/>
-        <w:numPr>
-          <w:ilvl w:val="1"/>
-          <w:numId w:val="1"/>
-        </w:numPr>
-        <w:spacing w:after="0"/>
-      </w:pPr>
-      <w:r>
-        <w:t>Generic Preferences</w:t>
-      </w:r>
-      <w:r>
-        <w:t xml:space="preserve"> (expected 1 row</w:t>
-      </w:r>
-      <w:r>
-        <w:t xml:space="preserve"> per user</w:t>
-      </w:r>
-      <w:r>
-        <w:t xml:space="preserve"> – store by </w:t>
-      </w:r>
-      <w:r>
-        <w:t>id of logged in user</w:t>
-      </w:r>
-      <w:r>
-        <w:t>)</w:t>
-      </w:r>
-    </w:p>
-    <w:p>
-      <w:pPr>
-        <w:pStyle w:val="ListParagraph"/>
-        <w:numPr>
-          <w:ilvl w:val="2"/>
-          <w:numId w:val="1"/>
-        </w:numPr>
-        <w:spacing w:after="0"/>
-      </w:pPr>
-      <w:r>
-        <w:t>DllPaths (single string</w:t>
-      </w:r>
-      <w:r>
-        <w:t>,</w:t>
-      </w:r>
-      <w:r>
-        <w:t xml:space="preserve"> semicolon separated)</w:t>
-      </w:r>
-    </w:p>
-    <w:p>
-      <w:pPr>
-        <w:pStyle w:val="ListParagraph"/>
-        <w:numPr>
-          <w:ilvl w:val="2"/>
-          <w:numId w:val="1"/>
-        </w:numPr>
-        <w:spacing w:after="0"/>
-      </w:pPr>
-      <w:r>
-        <w:t>Cache Messages (bool)</w:t>
-      </w:r>
-    </w:p>
-    <w:p>
-      <w:pPr>
-        <w:pStyle w:val="ListParagraph"/>
-        <w:numPr>
-          <w:ilvl w:val="1"/>
-          <w:numId w:val="1"/>
-        </w:numPr>
-        <w:spacing w:after="0"/>
-      </w:pPr>
-      <w:r>
-        <w:t>Module Preferences (</w:t>
-      </w:r>
-      <w:r>
-        <w:t xml:space="preserve">expected 1 row per user – store by </w:t>
-      </w:r>
-      <w:r>
-        <w:t>id of logged in user</w:t>
-      </w:r>
-      <w:r>
-        <w:t>)</w:t>
-      </w:r>
-    </w:p>
-    <w:p>
-      <w:pPr>
-        <w:pStyle w:val="ListParagraph"/>
-        <w:numPr>
-          <w:ilvl w:val="2"/>
-          <w:numId w:val="1"/>
-        </w:numPr>
-        <w:spacing w:after="0"/>
-      </w:pPr>
-      <w:r>
-        <w:t>Name of Widgets = Column Names</w:t>
-      </w:r>
-    </w:p>
-    <w:p>
-      <w:pPr>
-        <w:pStyle w:val="ListParagraph"/>
-        <w:numPr>
-          <w:ilvl w:val="3"/>
-          <w:numId w:val="1"/>
-        </w:numPr>
-        <w:spacing w:after="0"/>
-      </w:pPr>
-      <w:r>
-        <w:t>If Checkbox: checked status == value</w:t>
-      </w:r>
-    </w:p>
-    <w:p>
-      <w:pPr>
-        <w:pStyle w:val="ListParagraph"/>
-        <w:numPr>
-          <w:ilvl w:val="3"/>
-          <w:numId w:val="1"/>
-        </w:numPr>
-        <w:spacing w:after="0"/>
-      </w:pPr>
-      <w:r>
-        <w:t>If other: text == value</w:t>
-      </w:r>
-    </w:p>
-    <w:p>
-      <w:pPr>
-        <w:pStyle w:val="ListParagraph"/>
-        <w:numPr>
-          <w:ilvl w:val="0"/>
-          <w:numId w:val="1"/>
-        </w:numPr>
-        <w:spacing w:after="0"/>
-      </w:pPr>
-      <w:r>
-        <w:t>Cached Messages Database</w:t>
-      </w:r>
-      <w:r>
-        <w:t xml:space="preserve"> (1 DB per user</w:t>
-      </w:r>
-      <w:r>
-        <w:t xml:space="preserve"> – consider password protecting</w:t>
-      </w:r>
-      <w:r>
-        <w:t>)</w:t>
-      </w:r>
-    </w:p>
-    <w:p>
-      <w:pPr>
-        <w:pStyle w:val="ListParagraph"/>
-        <w:numPr>
-          <w:ilvl w:val="1"/>
-          <w:numId w:val="1"/>
-        </w:numPr>
-        <w:spacing w:after="0"/>
-      </w:pPr>
-      <w:r>
-        <w:t>1 Table per conversation (conversation ID)</w:t>
-      </w:r>
-    </w:p>
-    <w:p>
-      <w:pPr>
-        <w:pStyle w:val="ListParagraph"/>
-        <w:numPr>
-          <w:ilvl w:val="2"/>
-          <w:numId w:val="1"/>
-        </w:numPr>
-        <w:spacing w:after="0"/>
-      </w:pPr>
-      <w:r>
-        <w:t>Sender (</w:t>
-      </w:r>
-      <w:r>
-        <w:t>User</w:t>
-      </w:r>
-      <w:r>
-        <w:t xml:space="preserve"> key)</w:t>
-      </w:r>
-    </w:p>
-    <w:p>
-      <w:pPr>
-        <w:pStyle w:val="ListParagraph"/>
-        <w:numPr>
-          <w:ilvl w:val="2"/>
-          <w:numId w:val="1"/>
-        </w:numPr>
-        <w:spacing w:after="0"/>
-      </w:pPr>
-      <w:r>
-        <w:t>Date sent</w:t>
-      </w:r>
-    </w:p>
-    <w:p>
-      <w:pPr>
-        <w:pStyle w:val="ListParagraph"/>
-        <w:numPr>
-          <w:ilvl w:val="2"/>
-          <w:numId w:val="1"/>
-        </w:numPr>
-        <w:spacing w:after="0"/>
-      </w:pPr>
-      <w:r>
-        <w:t>Message content</w:t>
-      </w:r>
-      <w:r>
-        <w:t xml:space="preserve"> (can be null in the case of a file/gif/image</w:t>
-      </w:r>
-      <w:r>
-        <w:t>)</w:t>
-      </w:r>
-    </w:p>
-    <w:p>
-      <w:pPr>
-        <w:pStyle w:val="ListParagraph"/>
-        <w:numPr>
-          <w:ilvl w:val="1"/>
-          <w:numId w:val="1"/>
-        </w:numPr>
-        <w:spacing w:after="0"/>
-      </w:pPr>
-      <w:r>
-        <w:t>User List</w:t>
-      </w:r>
-    </w:p>
-    <w:p>
-      <w:pPr>
-        <w:pStyle w:val="ListParagraph"/>
-        <w:numPr>
-          <w:ilvl w:val="2"/>
-          <w:numId w:val="1"/>
-        </w:numPr>
-        <w:spacing w:after="0"/>
-      </w:pPr>
-      <w:r>
-        <w:t>Id</w:t>
-      </w:r>
-    </w:p>
-    <w:p>
-      <w:pPr>
-        <w:pStyle w:val="ListParagraph"/>
-        <w:numPr>
-          <w:ilvl w:val="2"/>
-          <w:numId w:val="1"/>
-        </w:numPr>
-        <w:spacing w:after="0"/>
-      </w:pPr>
-      <w:r>
-        <w:t>Name</w:t>
-      </w:r>
-      <w:r>
-        <w:br/>
-      </w:r>
-      <w:bookmarkStart w:id="0" w:name="_GoBack"/>
-      <w:bookmarkEnd w:id="0"/>
-    </w:p>
-    <w:p>
-      <w:pPr>
-        <w:pStyle w:val="ListParagraph"/>
-        <w:numPr>
-          <w:ilvl w:val="0"/>
-          <w:numId w:val="1"/>
-        </w:numPr>
-        <w:spacing w:after="0"/>
-      </w:pPr>
-      <w:r>
-        <w:t>Module</w:t>
-      </w:r>
-      <w:r>
-        <w:t>-Specific</w:t>
-      </w:r>
-      <w:r>
-        <w:t xml:space="preserve"> Database</w:t>
-      </w:r>
-      <w:r>
-        <w:t>s</w:t>
-      </w:r>
-      <w:r>
-        <w:t xml:space="preserve"> (Completely independent</w:t>
-      </w:r>
-      <w:r>
-        <w:t xml:space="preserve"> of main application</w:t>
-      </w:r>
-      <w:r>
-        <w:t>)</w:t>
       </w:r>
     </w:p>
     <w:sectPr>
@@ -849,6 +844,7 @@
     <w:lsdException w:name="HTML Sample" w:semiHidden="1" w:unhideWhenUsed="1"/>
     <w:lsdException w:name="HTML Typewriter" w:semiHidden="1" w:unhideWhenUsed="1"/>
     <w:lsdException w:name="HTML Variable" w:semiHidden="1" w:unhideWhenUsed="1"/>
+    <w:lsdException w:name="Normal Table" w:semiHidden="1" w:unhideWhenUsed="1"/>
     <w:lsdException w:name="annotation subject" w:semiHidden="1" w:unhideWhenUsed="1"/>
     <w:lsdException w:name="No List" w:semiHidden="1" w:unhideWhenUsed="1"/>
     <w:lsdException w:name="Outline List 1" w:semiHidden="1" w:unhideWhenUsed="1"/>
@@ -894,9 +890,11 @@
     <w:lsdException w:name="Table Subtle 1" w:semiHidden="1" w:unhideWhenUsed="1"/>
     <w:lsdException w:name="Table Subtle 2" w:semiHidden="1" w:unhideWhenUsed="1"/>
     <w:lsdException w:name="Table Web 1" w:semiHidden="1" w:unhideWhenUsed="1"/>
+    <w:lsdException w:name="Table Web 2" w:semiHidden="1" w:unhideWhenUsed="1"/>
     <w:lsdException w:name="Table Web 3" w:semiHidden="1" w:unhideWhenUsed="1"/>
     <w:lsdException w:name="Balloon Text" w:semiHidden="1" w:unhideWhenUsed="1"/>
     <w:lsdException w:name="Table Grid" w:uiPriority="39"/>
+    <w:lsdException w:name="Table Theme" w:semiHidden="1" w:unhideWhenUsed="1"/>
     <w:lsdException w:name="Placeholder Text" w:semiHidden="1"/>
     <w:lsdException w:name="No Spacing" w:uiPriority="1" w:qFormat="1"/>
     <w:lsdException w:name="Light Shading" w:uiPriority="60"/>

</xml_diff>